<commit_message>
Vecino Digital Concepcion Tucuman
</commit_message>
<xml_diff>
--- a/Documentación/Pasos para compilar iOS.docx
+++ b/Documentación/Pasos para compilar iOS.docx
@@ -479,19 +479,7 @@
         <w:rPr>
           <w:lang w:val="es-419"/>
         </w:rPr>
-        <w:t>)</w:t>
-      </w:r>
-      <w:r>
-        <w:rPr>
-          <w:lang w:val="es-419"/>
-        </w:rPr>
-        <w:t xml:space="preserve">, y </w:t>
-      </w:r>
-      <w:r>
-        <w:rPr>
-          <w:lang w:val="es-419"/>
-        </w:rPr>
-        <w:t xml:space="preserve">subir el archivo </w:t>
+        <w:t xml:space="preserve">), y subir el archivo </w:t>
       </w:r>
       <w:proofErr w:type="spellStart"/>
       <w:r>
@@ -705,16 +693,8 @@
         <w:rPr>
           <w:lang w:val="es-419"/>
         </w:rPr>
-        <w:t xml:space="preserve"> o enviarla a </w:t>
-      </w:r>
-      <w:proofErr w:type="spellStart"/>
-      <w:r>
-        <w:rPr>
-          <w:lang w:val="es-419"/>
-        </w:rPr>
-        <w:t>publicar.</w:t>
-      </w:r>
-      <w:proofErr w:type="spellEnd"/>
+        <w:t xml:space="preserve"> o enviarla a publicar.</w:t>
+      </w:r>
       <w:r>
         <w:rPr>
           <w:lang w:val="es-419"/>
@@ -779,6 +759,180 @@
           <w:lang w:val="es-419"/>
         </w:rPr>
         <w:lastRenderedPageBreak/>
+        <w:t>Pasos para crear una nueva app.</w:t>
+      </w:r>
+    </w:p>
+    <w:p>
+      <w:pPr>
+        <w:pStyle w:val="ListParagraph"/>
+        <w:numPr>
+          <w:ilvl w:val="0"/>
+          <w:numId w:val="4"/>
+        </w:numPr>
+        <w:rPr>
+          <w:lang w:val="es-419"/>
+        </w:rPr>
+      </w:pPr>
+      <w:r>
+        <w:rPr>
+          <w:lang w:val="es-419"/>
+        </w:rPr>
+        <w:t xml:space="preserve">Creamos el </w:t>
+      </w:r>
+      <w:proofErr w:type="spellStart"/>
+      <w:r>
+        <w:rPr>
+          <w:lang w:val="es-419"/>
+        </w:rPr>
+        <w:t>identifiers</w:t>
+      </w:r>
+      <w:proofErr w:type="spellEnd"/>
+      <w:r>
+        <w:rPr>
+          <w:lang w:val="es-419"/>
+        </w:rPr>
+        <w:t xml:space="preserve">, con los datos del </w:t>
+      </w:r>
+      <w:proofErr w:type="spellStart"/>
+      <w:r>
+        <w:rPr>
+          <w:lang w:val="es-419"/>
+        </w:rPr>
+        <w:t>doc</w:t>
+      </w:r>
+      <w:proofErr w:type="spellEnd"/>
+      <w:r>
+        <w:rPr>
+          <w:lang w:val="es-419"/>
+        </w:rPr>
+        <w:t xml:space="preserve">: </w:t>
+      </w:r>
+      <w:r>
+        <w:rPr>
+          <w:lang w:val="es-419"/>
+        </w:rPr>
+        <w:t xml:space="preserve">M:\_David\APPNotions\Documentación\Nombres de </w:t>
+      </w:r>
+      <w:proofErr w:type="spellStart"/>
+      <w:r>
+        <w:rPr>
+          <w:lang w:val="es-419"/>
+        </w:rPr>
+        <w:t>APPs</w:t>
+      </w:r>
+      <w:proofErr w:type="spellEnd"/>
+      <w:r>
+        <w:rPr>
+          <w:lang w:val="es-419"/>
+        </w:rPr>
+        <w:t xml:space="preserve"> y Claves\Documentación.docx</w:t>
+      </w:r>
+    </w:p>
+    <w:p>
+      <w:pPr>
+        <w:pStyle w:val="ListParagraph"/>
+        <w:numPr>
+          <w:ilvl w:val="0"/>
+          <w:numId w:val="4"/>
+        </w:numPr>
+        <w:rPr>
+          <w:lang w:val="es-419"/>
+        </w:rPr>
+      </w:pPr>
+      <w:r>
+        <w:rPr>
+          <w:lang w:val="es-419"/>
+        </w:rPr>
+        <w:t xml:space="preserve">Segundo paso, el </w:t>
+      </w:r>
+      <w:proofErr w:type="spellStart"/>
+      <w:r>
+        <w:rPr>
+          <w:lang w:val="es-419"/>
+        </w:rPr>
+        <w:t>profile</w:t>
+      </w:r>
+      <w:proofErr w:type="spellEnd"/>
+      <w:r>
+        <w:rPr>
+          <w:lang w:val="es-419"/>
+        </w:rPr>
+        <w:t>:</w:t>
+      </w:r>
+      <w:r>
+        <w:rPr>
+          <w:lang w:val="es-419"/>
+        </w:rPr>
+        <w:br/>
+      </w:r>
+      <w:r>
+        <w:rPr>
+          <w:noProof/>
+        </w:rPr>
+        <w:drawing>
+          <wp:inline distT="0" distB="0" distL="0" distR="0" wp14:anchorId="5BD2CCB4" wp14:editId="678B73A4">
+            <wp:extent cx="5400040" cy="1670050"/>
+            <wp:effectExtent l="0" t="0" r="0" b="6350"/>
+            <wp:docPr id="1" name="Picture 1"/>
+            <wp:cNvGraphicFramePr>
+              <a:graphicFrameLocks xmlns:a="http://schemas.openxmlformats.org/drawingml/2006/main" noChangeAspect="1"/>
+            </wp:cNvGraphicFramePr>
+            <a:graphic xmlns:a="http://schemas.openxmlformats.org/drawingml/2006/main">
+              <a:graphicData uri="http://schemas.openxmlformats.org/drawingml/2006/picture">
+                <pic:pic xmlns:pic="http://schemas.openxmlformats.org/drawingml/2006/picture">
+                  <pic:nvPicPr>
+                    <pic:cNvPr id="1" name=""/>
+                    <pic:cNvPicPr/>
+                  </pic:nvPicPr>
+                  <pic:blipFill>
+                    <a:blip r:embed="rId10"/>
+                    <a:stretch>
+                      <a:fillRect/>
+                    </a:stretch>
+                  </pic:blipFill>
+                  <pic:spPr>
+                    <a:xfrm>
+                      <a:off x="0" y="0"/>
+                      <a:ext cx="5400040" cy="1670050"/>
+                    </a:xfrm>
+                    <a:prstGeom prst="rect">
+                      <a:avLst/>
+                    </a:prstGeom>
+                  </pic:spPr>
+                </pic:pic>
+              </a:graphicData>
+            </a:graphic>
+          </wp:inline>
+        </w:drawing>
+      </w:r>
+    </w:p>
+    <w:p>
+      <w:pPr>
+        <w:pStyle w:val="ListParagraph"/>
+        <w:rPr>
+          <w:lang w:val="es-419"/>
+        </w:rPr>
+      </w:pPr>
+    </w:p>
+    <w:p>
+      <w:pPr>
+        <w:pStyle w:val="Heading1"/>
+        <w:rPr>
+          <w:lang w:val="es-419"/>
+        </w:rPr>
+      </w:pPr>
+    </w:p>
+    <w:p>
+      <w:pPr>
+        <w:pStyle w:val="Heading1"/>
+        <w:rPr>
+          <w:lang w:val="es-419"/>
+        </w:rPr>
+      </w:pPr>
+      <w:r>
+        <w:rPr>
+          <w:lang w:val="es-419"/>
+        </w:rPr>
         <w:t>Certificados</w:t>
       </w:r>
     </w:p>
@@ -875,7 +1029,7 @@
           <w:lang w:val="es-419"/>
         </w:rPr>
       </w:pPr>
-      <w:hyperlink r:id="rId10" w:history="1">
+      <w:hyperlink r:id="rId11" w:history="1">
         <w:r>
           <w:rPr>
             <w:rStyle w:val="Hyperlink"/>
@@ -908,6 +1062,27 @@
           <w:b/>
           <w:lang w:val="es-419"/>
         </w:rPr>
+        <w:t>I</w:t>
+      </w:r>
+      <w:r>
+        <w:rPr>
+          <w:b/>
+          <w:lang w:val="es-419"/>
+        </w:rPr>
+        <w:t>dentificador</w:t>
+      </w:r>
+      <w:r>
+        <w:rPr>
+          <w:b/>
+          <w:lang w:val="es-419"/>
+        </w:rPr>
+        <w:t xml:space="preserve"> y </w:t>
+      </w:r>
+      <w:r>
+        <w:rPr>
+          <w:b/>
+          <w:lang w:val="es-419"/>
+        </w:rPr>
         <w:t xml:space="preserve">Mobile </w:t>
       </w:r>
       <w:proofErr w:type="spellStart"/>
@@ -919,13 +1094,6 @@
         <w:t>Provision</w:t>
       </w:r>
       <w:proofErr w:type="spellEnd"/>
-      <w:r>
-        <w:rPr>
-          <w:b/>
-          <w:lang w:val="es-419"/>
-        </w:rPr>
-        <w:t xml:space="preserve"> e identificador</w:t>
-      </w:r>
     </w:p>
     <w:p>
       <w:pPr>
@@ -953,7 +1121,7 @@
         <w:pStyle w:val="ListParagraph"/>
         <w:ind w:left="360"/>
       </w:pPr>
-      <w:hyperlink r:id="rId11" w:history="1">
+      <w:hyperlink r:id="rId12" w:history="1">
         <w:r>
           <w:rPr>
             <w:rStyle w:val="Hyperlink"/>
@@ -969,16 +1137,53 @@
       <w:pPr>
         <w:pStyle w:val="ListParagraph"/>
         <w:ind w:left="360"/>
-        <w:rPr>
-          <w:lang w:val="es-419"/>
-        </w:rPr>
-      </w:pPr>
+      </w:pPr>
+      <w:hyperlink r:id="rId13" w:history="1">
+        <w:r>
+          <w:rPr>
+            <w:rStyle w:val="Hyperlink"/>
+          </w:rPr>
+          <w:t>https://developer.apple.com/account/resources/certificates/list</w:t>
+        </w:r>
+      </w:hyperlink>
+    </w:p>
+    <w:p>
+      <w:pPr>
+        <w:pStyle w:val="ListParagraph"/>
+        <w:ind w:left="708"/>
+      </w:pPr>
+      <w:hyperlink r:id="rId14" w:history="1">
+        <w:r>
+          <w:rPr>
+            <w:rStyle w:val="Hyperlink"/>
+          </w:rPr>
+          <w:t>eberle.sistemas@gmail.com</w:t>
+        </w:r>
+      </w:hyperlink>
+    </w:p>
+    <w:p>
+      <w:pPr>
+        <w:pStyle w:val="ListParagraph"/>
+        <w:ind w:left="708"/>
+      </w:pPr>
+      <w:r>
+        <w:t>Notions1.</w:t>
+      </w:r>
     </w:p>
     <w:p>
       <w:pPr>
         <w:pStyle w:val="ListParagraph"/>
         <w:ind w:left="360"/>
         <w:rPr>
+          <w:lang w:val="es-419"/>
+        </w:rPr>
+      </w:pPr>
+    </w:p>
+    <w:p>
+      <w:pPr>
+        <w:pStyle w:val="ListParagraph"/>
+        <w:ind w:left="360"/>
+        <w:rPr>
           <w:b/>
           <w:lang w:val="es-419"/>
         </w:rPr>
@@ -1033,11 +1238,8 @@
       <w:pPr>
         <w:pStyle w:val="ListParagraph"/>
         <w:ind w:left="360"/>
-        <w:rPr>
-          <w:lang w:val="es-419"/>
-        </w:rPr>
-      </w:pPr>
-      <w:hyperlink r:id="rId12" w:history="1">
+      </w:pPr>
+      <w:hyperlink r:id="rId15" w:history="1">
         <w:r>
           <w:rPr>
             <w:rStyle w:val="Hyperlink"/>
@@ -1048,6 +1250,54 @@
       <w:r>
         <w:t xml:space="preserve"> </w:t>
       </w:r>
+    </w:p>
+    <w:p>
+      <w:pPr>
+        <w:pStyle w:val="ListParagraph"/>
+        <w:ind w:left="360"/>
+      </w:pPr>
+      <w:r>
+        <w:t xml:space="preserve">El certificado de </w:t>
+      </w:r>
+      <w:proofErr w:type="spellStart"/>
+      <w:r>
+        <w:t>signing</w:t>
+      </w:r>
+      <w:proofErr w:type="spellEnd"/>
+      <w:r>
+        <w:t xml:space="preserve"> </w:t>
+      </w:r>
+      <w:proofErr w:type="spellStart"/>
+      <w:r>
+        <w:t>request</w:t>
+      </w:r>
+      <w:proofErr w:type="spellEnd"/>
+      <w:r>
+        <w:t>:</w:t>
+      </w:r>
+    </w:p>
+    <w:p>
+      <w:pPr>
+        <w:pStyle w:val="ListParagraph"/>
+        <w:ind w:left="360"/>
+        <w:rPr>
+          <w:lang w:val="es-419"/>
+        </w:rPr>
+      </w:pPr>
+      <w:r>
+        <w:rPr>
+          <w:lang w:val="es-419"/>
+        </w:rPr>
+        <w:t>M:\_David\APPNotions\Documentación\Certificados iOS\</w:t>
+      </w:r>
+      <w:proofErr w:type="spellStart"/>
+      <w:r>
+        <w:rPr>
+          <w:lang w:val="es-419"/>
+        </w:rPr>
+        <w:t>CertificateSigningRequest.certSigningRequest</w:t>
+      </w:r>
+      <w:proofErr w:type="spellEnd"/>
     </w:p>
     <w:sectPr>
       <w:pgSz w:w="11906" w:h="16838"/>
@@ -1151,6 +1401,118 @@
     </w:lvl>
   </w:abstractNum>
   <w:abstractNum w:abstractNumId="1" w15:restartNumberingAfterBreak="0">
+    <w:nsid w:val="1A5F767D"/>
+    <w:multiLevelType w:val="hybridMultilevel"/>
+    <w:tmpl w:val="4FF49F70"/>
+    <w:lvl w:ilvl="0" w:tplc="1E2CBD4A">
+      <w:numFmt w:val="bullet"/>
+      <w:lvlText w:val=""/>
+      <w:lvlJc w:val="left"/>
+      <w:pPr>
+        <w:ind w:left="720" w:hanging="360"/>
+      </w:pPr>
+      <w:rPr>
+        <w:rFonts w:ascii="Symbol" w:eastAsiaTheme="minorHAnsi" w:hAnsi="Symbol" w:cstheme="minorBidi" w:hint="default"/>
+      </w:rPr>
+    </w:lvl>
+    <w:lvl w:ilvl="1" w:tplc="2C0A0003" w:tentative="1">
+      <w:start w:val="1"/>
+      <w:numFmt w:val="bullet"/>
+      <w:lvlText w:val="o"/>
+      <w:lvlJc w:val="left"/>
+      <w:pPr>
+        <w:ind w:left="1440" w:hanging="360"/>
+      </w:pPr>
+      <w:rPr>
+        <w:rFonts w:ascii="Courier New" w:hAnsi="Courier New" w:cs="Courier New" w:hint="default"/>
+      </w:rPr>
+    </w:lvl>
+    <w:lvl w:ilvl="2" w:tplc="2C0A0005" w:tentative="1">
+      <w:start w:val="1"/>
+      <w:numFmt w:val="bullet"/>
+      <w:lvlText w:val=""/>
+      <w:lvlJc w:val="left"/>
+      <w:pPr>
+        <w:ind w:left="2160" w:hanging="360"/>
+      </w:pPr>
+      <w:rPr>
+        <w:rFonts w:ascii="Wingdings" w:hAnsi="Wingdings" w:hint="default"/>
+      </w:rPr>
+    </w:lvl>
+    <w:lvl w:ilvl="3" w:tplc="2C0A0001" w:tentative="1">
+      <w:start w:val="1"/>
+      <w:numFmt w:val="bullet"/>
+      <w:lvlText w:val=""/>
+      <w:lvlJc w:val="left"/>
+      <w:pPr>
+        <w:ind w:left="2880" w:hanging="360"/>
+      </w:pPr>
+      <w:rPr>
+        <w:rFonts w:ascii="Symbol" w:hAnsi="Symbol" w:hint="default"/>
+      </w:rPr>
+    </w:lvl>
+    <w:lvl w:ilvl="4" w:tplc="2C0A0003" w:tentative="1">
+      <w:start w:val="1"/>
+      <w:numFmt w:val="bullet"/>
+      <w:lvlText w:val="o"/>
+      <w:lvlJc w:val="left"/>
+      <w:pPr>
+        <w:ind w:left="3600" w:hanging="360"/>
+      </w:pPr>
+      <w:rPr>
+        <w:rFonts w:ascii="Courier New" w:hAnsi="Courier New" w:cs="Courier New" w:hint="default"/>
+      </w:rPr>
+    </w:lvl>
+    <w:lvl w:ilvl="5" w:tplc="2C0A0005" w:tentative="1">
+      <w:start w:val="1"/>
+      <w:numFmt w:val="bullet"/>
+      <w:lvlText w:val=""/>
+      <w:lvlJc w:val="left"/>
+      <w:pPr>
+        <w:ind w:left="4320" w:hanging="360"/>
+      </w:pPr>
+      <w:rPr>
+        <w:rFonts w:ascii="Wingdings" w:hAnsi="Wingdings" w:hint="default"/>
+      </w:rPr>
+    </w:lvl>
+    <w:lvl w:ilvl="6" w:tplc="2C0A0001" w:tentative="1">
+      <w:start w:val="1"/>
+      <w:numFmt w:val="bullet"/>
+      <w:lvlText w:val=""/>
+      <w:lvlJc w:val="left"/>
+      <w:pPr>
+        <w:ind w:left="5040" w:hanging="360"/>
+      </w:pPr>
+      <w:rPr>
+        <w:rFonts w:ascii="Symbol" w:hAnsi="Symbol" w:hint="default"/>
+      </w:rPr>
+    </w:lvl>
+    <w:lvl w:ilvl="7" w:tplc="2C0A0003" w:tentative="1">
+      <w:start w:val="1"/>
+      <w:numFmt w:val="bullet"/>
+      <w:lvlText w:val="o"/>
+      <w:lvlJc w:val="left"/>
+      <w:pPr>
+        <w:ind w:left="5760" w:hanging="360"/>
+      </w:pPr>
+      <w:rPr>
+        <w:rFonts w:ascii="Courier New" w:hAnsi="Courier New" w:cs="Courier New" w:hint="default"/>
+      </w:rPr>
+    </w:lvl>
+    <w:lvl w:ilvl="8" w:tplc="2C0A0005" w:tentative="1">
+      <w:start w:val="1"/>
+      <w:numFmt w:val="bullet"/>
+      <w:lvlText w:val=""/>
+      <w:lvlJc w:val="left"/>
+      <w:pPr>
+        <w:ind w:left="6480" w:hanging="360"/>
+      </w:pPr>
+      <w:rPr>
+        <w:rFonts w:ascii="Wingdings" w:hAnsi="Wingdings" w:hint="default"/>
+      </w:rPr>
+    </w:lvl>
+  </w:abstractNum>
+  <w:abstractNum w:abstractNumId="2" w15:restartNumberingAfterBreak="0">
     <w:nsid w:val="56E85728"/>
     <w:multiLevelType w:val="hybridMultilevel"/>
     <w:tmpl w:val="D9809D7C"/>
@@ -1236,7 +1598,7 @@
       </w:pPr>
     </w:lvl>
   </w:abstractNum>
-  <w:abstractNum w:abstractNumId="2" w15:restartNumberingAfterBreak="0">
+  <w:abstractNum w:abstractNumId="3" w15:restartNumberingAfterBreak="0">
     <w:nsid w:val="5DBC4C7C"/>
     <w:multiLevelType w:val="hybridMultilevel"/>
     <w:tmpl w:val="63A894D6"/>
@@ -1326,12 +1688,15 @@
     </w:lvl>
   </w:abstractNum>
   <w:num w:numId="1">
-    <w:abstractNumId w:val="2"/>
+    <w:abstractNumId w:val="3"/>
   </w:num>
   <w:num w:numId="2">
     <w:abstractNumId w:val="0"/>
   </w:num>
   <w:num w:numId="3">
+    <w:abstractNumId w:val="2"/>
+  </w:num>
+  <w:num w:numId="4">
     <w:abstractNumId w:val="1"/>
   </w:num>
 </w:numbering>

</xml_diff>